<commit_message>
Updated UML and Burn Charts
</commit_message>
<xml_diff>
--- a/Documents/DONE Documents/Team Wolf Burn up and Burndown charts.docx
+++ b/Documents/DONE Documents/Team Wolf Burn up and Burndown charts.docx
@@ -19,15 +19,16 @@
         <w:t>Team Wolf Burn up and Burndown charts</w:t>
       </w:r>
     </w:p>
+    <w:p/>
     <w:p>
       <w:r>
         <w:rPr>
           <w:noProof/>
         </w:rPr>
         <w:drawing>
-          <wp:inline distT="0" distB="0" distL="0" distR="0" wp14:anchorId="55424A05" wp14:editId="0D2CBA2E">
-            <wp:extent cx="4572000" cy="2743200"/>
-            <wp:effectExtent l="0" t="0" r="19050" b="19050"/>
+          <wp:inline distT="0" distB="0" distL="0" distR="0" wp14:anchorId="167629E5" wp14:editId="6C1D53F2">
+            <wp:extent cx="4823460" cy="2743200"/>
+            <wp:effectExtent l="0" t="0" r="15240" b="19050"/>
             <wp:docPr id="1" name="Chart 1"/>
             <wp:cNvGraphicFramePr/>
             <a:graphic xmlns:a="http://schemas.openxmlformats.org/drawingml/2006/main">
@@ -45,10 +46,10 @@
           <w:noProof/>
         </w:rPr>
         <w:drawing>
-          <wp:inline distT="0" distB="0" distL="0" distR="0" wp14:anchorId="3F512360" wp14:editId="38ABCEB9">
+          <wp:inline distT="0" distB="0" distL="0" distR="0" wp14:anchorId="1D799D8C" wp14:editId="0A6C036E">
             <wp:extent cx="4572000" cy="2743200"/>
             <wp:effectExtent l="0" t="0" r="19050" b="19050"/>
-            <wp:docPr id="2" name="Chart 2"/>
+            <wp:docPr id="3" name="Chart 3"/>
             <wp:cNvGraphicFramePr/>
             <a:graphic xmlns:a="http://schemas.openxmlformats.org/drawingml/2006/main">
               <a:graphicData uri="http://schemas.openxmlformats.org/drawingml/2006/chart">
@@ -617,6 +618,12 @@
                 <c:pt idx="7">
                   <c:v>247</c:v>
                 </c:pt>
+                <c:pt idx="8">
+                  <c:v>307</c:v>
+                </c:pt>
+                <c:pt idx="9">
+                  <c:v>307</c:v>
+                </c:pt>
               </c:numCache>
             </c:numRef>
           </c:val>
@@ -708,6 +715,12 @@
                 <c:pt idx="7">
                   <c:v>113</c:v>
                 </c:pt>
+                <c:pt idx="8">
+                  <c:v>139</c:v>
+                </c:pt>
+                <c:pt idx="9">
+                  <c:v>160</c:v>
+                </c:pt>
               </c:numCache>
             </c:numRef>
           </c:val>
@@ -723,11 +736,11 @@
         </c:dLbls>
         <c:marker val="1"/>
         <c:smooth val="0"/>
-        <c:axId val="129023488"/>
-        <c:axId val="125805696"/>
+        <c:axId val="159058432"/>
+        <c:axId val="195969600"/>
       </c:lineChart>
       <c:dateAx>
-        <c:axId val="129023488"/>
+        <c:axId val="159058432"/>
         <c:scaling>
           <c:orientation val="minMax"/>
         </c:scaling>
@@ -737,14 +750,14 @@
         <c:majorTickMark val="out"/>
         <c:minorTickMark val="none"/>
         <c:tickLblPos val="nextTo"/>
-        <c:crossAx val="125805696"/>
+        <c:crossAx val="195969600"/>
         <c:crosses val="autoZero"/>
         <c:auto val="1"/>
         <c:lblOffset val="100"/>
         <c:baseTimeUnit val="days"/>
       </c:dateAx>
       <c:valAx>
-        <c:axId val="125805696"/>
+        <c:axId val="195969600"/>
         <c:scaling>
           <c:orientation val="minMax"/>
         </c:scaling>
@@ -755,7 +768,7 @@
         <c:majorTickMark val="out"/>
         <c:minorTickMark val="none"/>
         <c:tickLblPos val="nextTo"/>
-        <c:crossAx val="129023488"/>
+        <c:crossAx val="159058432"/>
         <c:crosses val="autoZero"/>
         <c:crossBetween val="between"/>
       </c:valAx>
@@ -863,7 +876,7 @@
                 <c:formatCode>General</c:formatCode>
                 <c:ptCount val="12"/>
                 <c:pt idx="0">
-                  <c:v>247</c:v>
+                  <c:v>307</c:v>
                 </c:pt>
                 <c:pt idx="11">
                   <c:v>0</c:v>
@@ -942,25 +955,31 @@
                 <c:formatCode>General</c:formatCode>
                 <c:ptCount val="12"/>
                 <c:pt idx="1">
-                  <c:v>247</c:v>
+                  <c:v>307</c:v>
                 </c:pt>
                 <c:pt idx="2">
-                  <c:v>189</c:v>
+                  <c:v>249</c:v>
                 </c:pt>
                 <c:pt idx="3">
-                  <c:v>189</c:v>
+                  <c:v>249</c:v>
                 </c:pt>
                 <c:pt idx="4">
+                  <c:v>228</c:v>
+                </c:pt>
+                <c:pt idx="5">
+                  <c:v>215</c:v>
+                </c:pt>
+                <c:pt idx="6">
+                  <c:v>207</c:v>
+                </c:pt>
+                <c:pt idx="7">
+                  <c:v>194</c:v>
+                </c:pt>
+                <c:pt idx="8">
                   <c:v>168</c:v>
                 </c:pt>
-                <c:pt idx="5">
-                  <c:v>155</c:v>
-                </c:pt>
-                <c:pt idx="6">
+                <c:pt idx="9">
                   <c:v>147</c:v>
-                </c:pt>
-                <c:pt idx="7">
-                  <c:v>134</c:v>
                 </c:pt>
               </c:numCache>
             </c:numRef>
@@ -977,11 +996,11 @@
         </c:dLbls>
         <c:marker val="1"/>
         <c:smooth val="0"/>
-        <c:axId val="161210368"/>
-        <c:axId val="125806848"/>
+        <c:axId val="168652288"/>
+        <c:axId val="195971328"/>
       </c:lineChart>
       <c:dateAx>
-        <c:axId val="161210368"/>
+        <c:axId val="168652288"/>
         <c:scaling>
           <c:orientation val="minMax"/>
         </c:scaling>
@@ -991,14 +1010,14 @@
         <c:majorTickMark val="out"/>
         <c:minorTickMark val="none"/>
         <c:tickLblPos val="nextTo"/>
-        <c:crossAx val="125806848"/>
+        <c:crossAx val="195971328"/>
         <c:crosses val="autoZero"/>
         <c:auto val="1"/>
         <c:lblOffset val="100"/>
         <c:baseTimeUnit val="days"/>
       </c:dateAx>
       <c:valAx>
-        <c:axId val="125806848"/>
+        <c:axId val="195971328"/>
         <c:scaling>
           <c:orientation val="minMax"/>
         </c:scaling>
@@ -1009,7 +1028,7 @@
         <c:majorTickMark val="out"/>
         <c:minorTickMark val="none"/>
         <c:tickLblPos val="nextTo"/>
-        <c:crossAx val="161210368"/>
+        <c:crossAx val="168652288"/>
         <c:crosses val="autoZero"/>
         <c:crossBetween val="between"/>
       </c:valAx>

</xml_diff>

<commit_message>
Everyone's deliverables added to git
</commit_message>
<xml_diff>
--- a/Documents/DONE Documents/Team Wolf Burn up and Burndown charts.docx
+++ b/Documents/DONE Documents/Team Wolf Burn up and Burndown charts.docx
@@ -26,10 +26,10 @@
           <w:noProof/>
         </w:rPr>
         <w:drawing>
-          <wp:inline distT="0" distB="0" distL="0" distR="0" wp14:anchorId="167629E5" wp14:editId="6C1D53F2">
+          <wp:inline distT="0" distB="0" distL="0" distR="0" wp14:anchorId="42C52E92" wp14:editId="219862B8">
             <wp:extent cx="4823460" cy="2743200"/>
             <wp:effectExtent l="0" t="0" r="15240" b="19050"/>
-            <wp:docPr id="1" name="Chart 1"/>
+            <wp:docPr id="2" name="Chart 2"/>
             <wp:cNvGraphicFramePr/>
             <a:graphic xmlns:a="http://schemas.openxmlformats.org/drawingml/2006/main">
               <a:graphicData uri="http://schemas.openxmlformats.org/drawingml/2006/chart">
@@ -39,6 +39,8 @@
           </wp:inline>
         </w:drawing>
       </w:r>
+      <w:bookmarkStart w:id="0" w:name="_GoBack"/>
+      <w:bookmarkEnd w:id="0"/>
     </w:p>
     <w:p>
       <w:r>
@@ -46,10 +48,10 @@
           <w:noProof/>
         </w:rPr>
         <w:drawing>
-          <wp:inline distT="0" distB="0" distL="0" distR="0" wp14:anchorId="1D799D8C" wp14:editId="0A6C036E">
+          <wp:inline distT="0" distB="0" distL="0" distR="0" wp14:anchorId="1708D175" wp14:editId="7C2E3410">
             <wp:extent cx="4572000" cy="2743200"/>
             <wp:effectExtent l="0" t="0" r="19050" b="19050"/>
-            <wp:docPr id="3" name="Chart 3"/>
+            <wp:docPr id="1" name="Chart 1"/>
             <wp:cNvGraphicFramePr/>
             <a:graphic xmlns:a="http://schemas.openxmlformats.org/drawingml/2006/main">
               <a:graphicData uri="http://schemas.openxmlformats.org/drawingml/2006/chart">
@@ -59,8 +61,6 @@
           </wp:inline>
         </w:drawing>
       </w:r>
-      <w:bookmarkStart w:id="0" w:name="_GoBack"/>
-      <w:bookmarkEnd w:id="0"/>
     </w:p>
     <w:sectPr>
       <w:pgSz w:w="12240" w:h="15840"/>
@@ -624,6 +624,12 @@
                 <c:pt idx="9">
                   <c:v>307</c:v>
                 </c:pt>
+                <c:pt idx="10">
+                  <c:v>352</c:v>
+                </c:pt>
+                <c:pt idx="11">
+                  <c:v>352</c:v>
+                </c:pt>
               </c:numCache>
             </c:numRef>
           </c:val>
@@ -721,6 +727,12 @@
                 <c:pt idx="9">
                   <c:v>160</c:v>
                 </c:pt>
+                <c:pt idx="10">
+                  <c:v>252</c:v>
+                </c:pt>
+                <c:pt idx="11">
+                  <c:v>289</c:v>
+                </c:pt>
               </c:numCache>
             </c:numRef>
           </c:val>
@@ -736,11 +748,11 @@
         </c:dLbls>
         <c:marker val="1"/>
         <c:smooth val="0"/>
-        <c:axId val="159058432"/>
-        <c:axId val="195969600"/>
+        <c:axId val="44854784"/>
+        <c:axId val="148116544"/>
       </c:lineChart>
       <c:dateAx>
-        <c:axId val="159058432"/>
+        <c:axId val="44854784"/>
         <c:scaling>
           <c:orientation val="minMax"/>
         </c:scaling>
@@ -750,14 +762,14 @@
         <c:majorTickMark val="out"/>
         <c:minorTickMark val="none"/>
         <c:tickLblPos val="nextTo"/>
-        <c:crossAx val="195969600"/>
+        <c:crossAx val="148116544"/>
         <c:crosses val="autoZero"/>
         <c:auto val="1"/>
         <c:lblOffset val="100"/>
         <c:baseTimeUnit val="days"/>
       </c:dateAx>
       <c:valAx>
-        <c:axId val="195969600"/>
+        <c:axId val="148116544"/>
         <c:scaling>
           <c:orientation val="minMax"/>
         </c:scaling>
@@ -768,7 +780,7 @@
         <c:majorTickMark val="out"/>
         <c:minorTickMark val="none"/>
         <c:tickLblPos val="nextTo"/>
-        <c:crossAx val="159058432"/>
+        <c:crossAx val="44854784"/>
         <c:crosses val="autoZero"/>
         <c:crossBetween val="between"/>
       </c:valAx>
@@ -876,7 +888,7 @@
                 <c:formatCode>General</c:formatCode>
                 <c:ptCount val="12"/>
                 <c:pt idx="0">
-                  <c:v>307</c:v>
+                  <c:v>352</c:v>
                 </c:pt>
                 <c:pt idx="11">
                   <c:v>0</c:v>
@@ -955,31 +967,37 @@
                 <c:formatCode>General</c:formatCode>
                 <c:ptCount val="12"/>
                 <c:pt idx="1">
-                  <c:v>307</c:v>
+                  <c:v>352</c:v>
                 </c:pt>
                 <c:pt idx="2">
-                  <c:v>249</c:v>
+                  <c:v>294</c:v>
                 </c:pt>
                 <c:pt idx="3">
-                  <c:v>249</c:v>
+                  <c:v>294</c:v>
                 </c:pt>
                 <c:pt idx="4">
-                  <c:v>228</c:v>
+                  <c:v>273</c:v>
                 </c:pt>
                 <c:pt idx="5">
-                  <c:v>215</c:v>
+                  <c:v>260</c:v>
                 </c:pt>
                 <c:pt idx="6">
-                  <c:v>207</c:v>
+                  <c:v>252</c:v>
                 </c:pt>
                 <c:pt idx="7">
-                  <c:v>194</c:v>
+                  <c:v>239</c:v>
                 </c:pt>
                 <c:pt idx="8">
-                  <c:v>168</c:v>
+                  <c:v>213</c:v>
                 </c:pt>
                 <c:pt idx="9">
-                  <c:v>147</c:v>
+                  <c:v>192</c:v>
+                </c:pt>
+                <c:pt idx="10">
+                  <c:v>100</c:v>
+                </c:pt>
+                <c:pt idx="11">
+                  <c:v>63</c:v>
                 </c:pt>
               </c:numCache>
             </c:numRef>
@@ -996,11 +1014,11 @@
         </c:dLbls>
         <c:marker val="1"/>
         <c:smooth val="0"/>
-        <c:axId val="168652288"/>
-        <c:axId val="195971328"/>
+        <c:axId val="38071808"/>
+        <c:axId val="181840704"/>
       </c:lineChart>
       <c:dateAx>
-        <c:axId val="168652288"/>
+        <c:axId val="38071808"/>
         <c:scaling>
           <c:orientation val="minMax"/>
         </c:scaling>
@@ -1010,14 +1028,14 @@
         <c:majorTickMark val="out"/>
         <c:minorTickMark val="none"/>
         <c:tickLblPos val="nextTo"/>
-        <c:crossAx val="195971328"/>
+        <c:crossAx val="181840704"/>
         <c:crosses val="autoZero"/>
         <c:auto val="1"/>
         <c:lblOffset val="100"/>
         <c:baseTimeUnit val="days"/>
       </c:dateAx>
       <c:valAx>
-        <c:axId val="195971328"/>
+        <c:axId val="181840704"/>
         <c:scaling>
           <c:orientation val="minMax"/>
         </c:scaling>
@@ -1028,7 +1046,7 @@
         <c:majorTickMark val="out"/>
         <c:minorTickMark val="none"/>
         <c:tickLblPos val="nextTo"/>
-        <c:crossAx val="168652288"/>
+        <c:crossAx val="38071808"/>
         <c:crosses val="autoZero"/>
         <c:crossBetween val="between"/>
       </c:valAx>

</xml_diff>